<commit_message>
Ejercicios modificados y mejorados
</commit_message>
<xml_diff>
--- a/BASES DE DADES/RA6/JuanFrancisco_Sanchez_Castelblanque_ACT3_ACT4.docx
+++ b/BASES DE DADES/RA6/JuanFrancisco_Sanchez_Castelblanque_ACT3_ACT4.docx
@@ -30,6 +30,26 @@
           <w:lang w:val="es-ES"/>
         </w:rPr>
       </w:pPr>
+    </w:p>
+    <w:p>
+      <w:pPr>
+        <w:rPr>
+          <w:rFonts w:hint="default"/>
+          <w:sz w:val="56"/>
+          <w:szCs w:val="56"/>
+          <w:lang w:val="es-ES"/>
+        </w:rPr>
+      </w:pPr>
+    </w:p>
+    <w:p>
+      <w:pPr>
+        <w:rPr>
+          <w:rFonts w:hint="default"/>
+          <w:sz w:val="56"/>
+          <w:szCs w:val="56"/>
+          <w:lang w:val="es-ES"/>
+        </w:rPr>
+      </w:pPr>
       <w:r>
         <w:rPr>
           <w:rFonts w:hint="default"/>
@@ -38,18 +58,10 @@
           <w:lang w:val="es-ES"/>
         </w:rPr>
         <w:drawing>
-          <wp:anchor distT="0" distB="0" distL="114300" distR="114300" simplePos="0" relativeHeight="251659264" behindDoc="1" locked="0" layoutInCell="1" allowOverlap="1">
-            <wp:simplePos x="0" y="0"/>
-            <wp:positionH relativeFrom="column">
-              <wp:posOffset>-414020</wp:posOffset>
-            </wp:positionH>
-            <wp:positionV relativeFrom="paragraph">
-              <wp:posOffset>235585</wp:posOffset>
-            </wp:positionV>
-            <wp:extent cx="6329045" cy="5523865"/>
-            <wp:effectExtent l="0" t="0" r="14605" b="635"/>
-            <wp:wrapNone/>
-            <wp:docPr id="1" name="Imagen 1" descr="Actividad 3"/>
+          <wp:inline distT="0" distB="0" distL="114300" distR="114300">
+            <wp:extent cx="5238750" cy="4572000"/>
+            <wp:effectExtent l="0" t="0" r="0" b="0"/>
+            <wp:docPr id="3" name="Imagen 3" descr="Actividad 3"/>
             <wp:cNvGraphicFramePr>
               <a:graphicFrameLocks xmlns:a="http://schemas.openxmlformats.org/drawingml/2006/main" noChangeAspect="1"/>
             </wp:cNvGraphicFramePr>
@@ -57,7 +69,7 @@
               <a:graphicData uri="http://schemas.openxmlformats.org/drawingml/2006/picture">
                 <pic:pic xmlns:pic="http://schemas.openxmlformats.org/drawingml/2006/picture">
                   <pic:nvPicPr>
-                    <pic:cNvPr id="1" name="Imagen 1" descr="Actividad 3"/>
+                    <pic:cNvPr id="3" name="Imagen 3" descr="Actividad 3"/>
                     <pic:cNvPicPr>
                       <a:picLocks noChangeAspect="1"/>
                     </pic:cNvPicPr>
@@ -71,7 +83,7 @@
                   <pic:spPr>
                     <a:xfrm>
                       <a:off x="0" y="0"/>
-                      <a:ext cx="6329045" cy="5523865"/>
+                      <a:ext cx="5238750" cy="4572000"/>
                     </a:xfrm>
                     <a:prstGeom prst="rect">
                       <a:avLst/>
@@ -80,7 +92,7 @@
                 </pic:pic>
               </a:graphicData>
             </a:graphic>
-          </wp:anchor>
+          </wp:inline>
         </w:drawing>
       </w:r>
     </w:p>
@@ -153,126 +165,6 @@
           <w:lang w:val="es-ES"/>
         </w:rPr>
       </w:pPr>
-    </w:p>
-    <w:p>
-      <w:pPr>
-        <w:rPr>
-          <w:rFonts w:hint="default"/>
-          <w:sz w:val="56"/>
-          <w:szCs w:val="56"/>
-          <w:lang w:val="es-ES"/>
-        </w:rPr>
-      </w:pPr>
-    </w:p>
-    <w:p>
-      <w:pPr>
-        <w:rPr>
-          <w:rFonts w:hint="default"/>
-          <w:sz w:val="56"/>
-          <w:szCs w:val="56"/>
-          <w:lang w:val="es-ES"/>
-        </w:rPr>
-      </w:pPr>
-    </w:p>
-    <w:p>
-      <w:pPr>
-        <w:rPr>
-          <w:rFonts w:hint="default"/>
-          <w:sz w:val="56"/>
-          <w:szCs w:val="56"/>
-          <w:lang w:val="es-ES"/>
-        </w:rPr>
-      </w:pPr>
-    </w:p>
-    <w:p>
-      <w:pPr>
-        <w:rPr>
-          <w:rFonts w:hint="default"/>
-          <w:sz w:val="56"/>
-          <w:szCs w:val="56"/>
-          <w:lang w:val="es-ES"/>
-        </w:rPr>
-      </w:pPr>
-    </w:p>
-    <w:p>
-      <w:pPr>
-        <w:rPr>
-          <w:rFonts w:hint="default"/>
-          <w:sz w:val="56"/>
-          <w:szCs w:val="56"/>
-          <w:lang w:val="es-ES"/>
-        </w:rPr>
-      </w:pPr>
-    </w:p>
-    <w:p>
-      <w:pPr>
-        <w:rPr>
-          <w:rFonts w:hint="default"/>
-          <w:sz w:val="56"/>
-          <w:szCs w:val="56"/>
-          <w:lang w:val="es-ES"/>
-        </w:rPr>
-      </w:pPr>
-    </w:p>
-    <w:p>
-      <w:pPr>
-        <w:rPr>
-          <w:rFonts w:hint="default"/>
-          <w:sz w:val="56"/>
-          <w:szCs w:val="56"/>
-          <w:lang w:val="es-ES"/>
-        </w:rPr>
-      </w:pPr>
-    </w:p>
-    <w:p>
-      <w:pPr>
-        <w:rPr>
-          <w:rFonts w:hint="default"/>
-          <w:sz w:val="56"/>
-          <w:szCs w:val="56"/>
-          <w:lang w:val="es-ES"/>
-        </w:rPr>
-      </w:pPr>
-    </w:p>
-    <w:p>
-      <w:pPr>
-        <w:rPr>
-          <w:rFonts w:hint="default"/>
-          <w:sz w:val="56"/>
-          <w:szCs w:val="56"/>
-          <w:lang w:val="es-ES"/>
-        </w:rPr>
-      </w:pPr>
-    </w:p>
-    <w:p>
-      <w:pPr>
-        <w:rPr>
-          <w:rFonts w:hint="default"/>
-          <w:sz w:val="56"/>
-          <w:szCs w:val="56"/>
-          <w:lang w:val="es-ES"/>
-        </w:rPr>
-      </w:pPr>
-    </w:p>
-    <w:p>
-      <w:pPr>
-        <w:rPr>
-          <w:rFonts w:hint="default"/>
-          <w:sz w:val="56"/>
-          <w:szCs w:val="56"/>
-          <w:lang w:val="es-ES"/>
-        </w:rPr>
-      </w:pPr>
-    </w:p>
-    <w:p>
-      <w:pPr>
-        <w:rPr>
-          <w:rFonts w:hint="default"/>
-          <w:sz w:val="56"/>
-          <w:szCs w:val="56"/>
-          <w:lang w:val="es-ES"/>
-        </w:rPr>
-      </w:pPr>
       <w:r>
         <w:rPr>
           <w:rFonts w:hint="default"/>
@@ -282,18 +174,17 @@
         </w:rPr>
         <w:t>EJERCICIO 4</w:t>
       </w:r>
+    </w:p>
+    <w:p>
+      <w:pPr>
+        <w:rPr>
+          <w:rFonts w:hint="default"/>
+          <w:sz w:val="56"/>
+          <w:szCs w:val="56"/>
+          <w:lang w:val="es-ES"/>
+        </w:rPr>
+      </w:pPr>
       <w:bookmarkStart w:id="0" w:name="_GoBack"/>
-      <w:bookmarkEnd w:id="0"/>
-    </w:p>
-    <w:p>
-      <w:pPr>
-        <w:rPr>
-          <w:rFonts w:hint="default"/>
-          <w:sz w:val="56"/>
-          <w:szCs w:val="56"/>
-          <w:lang w:val="es-ES"/>
-        </w:rPr>
-      </w:pPr>
       <w:r>
         <w:rPr>
           <w:rFonts w:hint="default"/>
@@ -302,18 +193,18 @@
           <w:lang w:val="es-ES"/>
         </w:rPr>
         <w:drawing>
-          <wp:anchor distT="0" distB="0" distL="114300" distR="114300" simplePos="0" relativeHeight="251660288" behindDoc="1" locked="0" layoutInCell="1" allowOverlap="1">
+          <wp:anchor distT="0" distB="0" distL="114300" distR="114300" simplePos="0" relativeHeight="251659264" behindDoc="1" locked="0" layoutInCell="1" allowOverlap="1">
             <wp:simplePos x="0" y="0"/>
             <wp:positionH relativeFrom="column">
-              <wp:posOffset>-828675</wp:posOffset>
+              <wp:posOffset>-794385</wp:posOffset>
             </wp:positionH>
             <wp:positionV relativeFrom="paragraph">
-              <wp:posOffset>69850</wp:posOffset>
+              <wp:posOffset>309880</wp:posOffset>
             </wp:positionV>
-            <wp:extent cx="7047230" cy="4789170"/>
-            <wp:effectExtent l="0" t="0" r="1270" b="11430"/>
+            <wp:extent cx="7033260" cy="4780280"/>
+            <wp:effectExtent l="0" t="0" r="15240" b="1270"/>
             <wp:wrapNone/>
-            <wp:docPr id="2" name="Imagen 2" descr="Actividad 4"/>
+            <wp:docPr id="4" name="Imagen 4" descr="Actividad 4"/>
             <wp:cNvGraphicFramePr>
               <a:graphicFrameLocks xmlns:a="http://schemas.openxmlformats.org/drawingml/2006/main" noChangeAspect="1"/>
             </wp:cNvGraphicFramePr>
@@ -321,7 +212,7 @@
               <a:graphicData uri="http://schemas.openxmlformats.org/drawingml/2006/picture">
                 <pic:pic xmlns:pic="http://schemas.openxmlformats.org/drawingml/2006/picture">
                   <pic:nvPicPr>
-                    <pic:cNvPr id="2" name="Imagen 2" descr="Actividad 4"/>
+                    <pic:cNvPr id="4" name="Imagen 4" descr="Actividad 4"/>
                     <pic:cNvPicPr>
                       <a:picLocks noChangeAspect="1"/>
                     </pic:cNvPicPr>
@@ -335,7 +226,7 @@
                   <pic:spPr>
                     <a:xfrm>
                       <a:off x="0" y="0"/>
-                      <a:ext cx="7047230" cy="4789170"/>
+                      <a:ext cx="7033260" cy="4780280"/>
                     </a:xfrm>
                     <a:prstGeom prst="rect">
                       <a:avLst/>
@@ -347,6 +238,7 @@
           </wp:anchor>
         </w:drawing>
       </w:r>
+      <w:bookmarkEnd w:id="0"/>
     </w:p>
     <w:p>
       <w:pPr>

</xml_diff>